<commit_message>
Added redux thunk to the course
</commit_message>
<xml_diff>
--- a/lesson-react-50-redux-async/instructions/react-redux-async.docx
+++ b/lesson-react-50-redux-async/instructions/react-redux-async.docx
@@ -16,13 +16,8 @@
         <w:t>Redux</w:t>
       </w:r>
       <w:r>
-        <w:t xml:space="preserve"> </w:t>
-      </w:r>
-      <w:proofErr w:type="spellStart"/>
-      <w:r>
-        <w:t>Async</w:t>
-      </w:r>
-      <w:proofErr w:type="spellEnd"/>
+        <w:t xml:space="preserve"> Async</w:t>
+      </w:r>
     </w:p>
     <w:p>
       <w:r>
@@ -90,13 +85,8 @@
         <w:t>Quote</w:t>
       </w:r>
       <w:r>
-        <w:t xml:space="preserve">&gt; component, </w:t>
-      </w:r>
-      <w:proofErr w:type="spellStart"/>
-      <w:r>
-        <w:t>isDelayed</w:t>
-      </w:r>
-      <w:proofErr w:type="spellEnd"/>
+        <w:t>&gt; component, isDelayed</w:t>
+      </w:r>
     </w:p>
     <w:p>
       <w:pPr>
@@ -109,16 +99,11 @@
       <w:r>
         <w:t xml:space="preserve">Modify the </w:t>
       </w:r>
-      <w:proofErr w:type="spellStart"/>
       <w:r>
         <w:t>Quote</w:t>
       </w:r>
       <w:r>
-        <w:t>Actions</w:t>
-      </w:r>
-      <w:proofErr w:type="spellEnd"/>
-      <w:r>
-        <w:t xml:space="preserve"> to add new actions</w:t>
+        <w:t>Actions to add new actions</w:t>
       </w:r>
     </w:p>
     <w:p>
@@ -132,16 +117,11 @@
       <w:r>
         <w:t xml:space="preserve">Modify the </w:t>
       </w:r>
-      <w:proofErr w:type="spellStart"/>
       <w:r>
         <w:t>Quote</w:t>
       </w:r>
       <w:r>
-        <w:t>Reducer</w:t>
-      </w:r>
-      <w:proofErr w:type="spellEnd"/>
-      <w:r>
-        <w:t xml:space="preserve"> to handle the new actions</w:t>
+        <w:t>Reducer to handle the new actions</w:t>
       </w:r>
     </w:p>
     <w:p>
@@ -518,6 +498,9 @@
         <w:ind w:left="360" w:hanging="360"/>
       </w:pPr>
       <w:r>
+        <w:rPr>
+          <w:noProof/>
+        </w:rPr>
         <w:drawing>
           <wp:inline distT="0" distB="0" distL="0" distR="0" wp14:anchorId="01C02390" wp14:editId="45547C2F">
             <wp:extent cx="5486400" cy="1945005"/>
@@ -565,16 +548,12 @@
       <w:r>
         <w:t xml:space="preserve"> displays the results of the entry.  The new input </w:t>
       </w:r>
-      <w:proofErr w:type="spellStart"/>
-      <w:proofErr w:type="gramStart"/>
       <w:r>
         <w:rPr>
           <w:rStyle w:val="InlineCode"/>
         </w:rPr>
         <w:t>props.isDelayed</w:t>
       </w:r>
-      <w:proofErr w:type="spellEnd"/>
-      <w:proofErr w:type="gramEnd"/>
       <w:r>
         <w:t xml:space="preserve"> controls whether this line renders.  Add the logic to display</w:t>
       </w:r>
@@ -593,14 +572,12 @@
         <w:lastRenderedPageBreak/>
         <w:t xml:space="preserve">Modify the </w:t>
       </w:r>
-      <w:proofErr w:type="spellStart"/>
       <w:r>
         <w:t>Quote</w:t>
       </w:r>
       <w:r>
         <w:t>Actions</w:t>
       </w:r>
-      <w:proofErr w:type="spellEnd"/>
     </w:p>
     <w:p/>
     <w:p>
@@ -608,10 +585,10 @@
         <w:pStyle w:val="Step"/>
       </w:pPr>
       <w:r>
-        <w:t>The action, SAVE_</w:t>
-      </w:r>
-      <w:r>
-        <w:t>QUOTE</w:t>
+        <w:t xml:space="preserve">The action, </w:t>
+      </w:r>
+      <w:r>
+        <w:t>QUOTE_SAVE</w:t>
       </w:r>
       <w:r>
         <w:t>, invoked from the &lt;</w:t>
@@ -620,22 +597,20 @@
         <w:t>Quote</w:t>
       </w:r>
       <w:r>
-        <w:t>&gt; component should start a sequence of actions.  First, the action should dispatch the REQUEST_</w:t>
-      </w:r>
-      <w:r>
-        <w:t>QUOTE</w:t>
+        <w:t xml:space="preserve">&gt; component should start a sequence of actions.  First, the action should dispatch the </w:t>
+      </w:r>
+      <w:r>
+        <w:t>QUOTE_REQUEST</w:t>
       </w:r>
       <w:r>
         <w:t xml:space="preserve"> action which sets the </w:t>
       </w:r>
-      <w:proofErr w:type="spellStart"/>
       <w:r>
         <w:rPr>
           <w:rStyle w:val="InlineCode"/>
         </w:rPr>
         <w:t>isDelayed</w:t>
       </w:r>
-      <w:proofErr w:type="spellEnd"/>
       <w:r>
         <w:t xml:space="preserve"> property to </w:t>
       </w:r>
@@ -648,14 +623,12 @@
       <w:r>
         <w:t xml:space="preserve">.  After the asynchronous return, it should set </w:t>
       </w:r>
-      <w:proofErr w:type="spellStart"/>
       <w:r>
         <w:rPr>
           <w:rStyle w:val="InlineCode"/>
         </w:rPr>
         <w:t>isDelayed</w:t>
       </w:r>
-      <w:proofErr w:type="spellEnd"/>
       <w:r>
         <w:t xml:space="preserve"> to </w:t>
       </w:r>
@@ -676,14 +649,18 @@
       <w:r>
         <w:t xml:space="preserve">Examine the file, </w:t>
       </w:r>
-      <w:proofErr w:type="spellStart"/>
-      <w:r>
-        <w:rPr>
-          <w:rStyle w:val="InlineCode"/>
-        </w:rPr>
-        <w:t>src</w:t>
-      </w:r>
-      <w:proofErr w:type="spellEnd"/>
+      <w:r>
+        <w:rPr>
+          <w:rStyle w:val="InlineCode"/>
+        </w:rPr>
+        <w:t>src/</w:t>
+      </w:r>
+      <w:r>
+        <w:rPr>
+          <w:rStyle w:val="InlineCode"/>
+        </w:rPr>
+        <w:t>quotes</w:t>
+      </w:r>
       <w:r>
         <w:rPr>
           <w:rStyle w:val="InlineCode"/>
@@ -694,25 +671,19 @@
         <w:rPr>
           <w:rStyle w:val="InlineCode"/>
         </w:rPr>
-        <w:t>quotes</w:t>
-      </w:r>
-      <w:r>
-        <w:rPr>
-          <w:rStyle w:val="InlineCode"/>
-        </w:rPr>
-        <w:t>/</w:t>
-      </w:r>
-      <w:r>
-        <w:rPr>
-          <w:rStyle w:val="InlineCode"/>
-        </w:rPr>
         <w:t>Quote</w:t>
       </w:r>
       <w:r>
         <w:rPr>
           <w:rStyle w:val="InlineCode"/>
         </w:rPr>
-        <w:t>Actions.js</w:t>
+        <w:t>Constants</w:t>
+      </w:r>
+      <w:r>
+        <w:rPr>
+          <w:rStyle w:val="InlineCode"/>
+        </w:rPr>
+        <w:t>.js</w:t>
       </w:r>
       <w:r>
         <w:t xml:space="preserve"> below:</w:t>
@@ -728,10 +699,10 @@
       </w:pPr>
       <w:r>
         <w:drawing>
-          <wp:inline distT="0" distB="0" distL="0" distR="0" wp14:anchorId="1EB92272" wp14:editId="7791FD26">
-            <wp:extent cx="5486400" cy="511810"/>
-            <wp:effectExtent l="0" t="0" r="0" b="0"/>
-            <wp:docPr id="9" name="Picture 9"/>
+          <wp:inline distT="0" distB="0" distL="0" distR="0" wp14:anchorId="6C30FEDF" wp14:editId="33B2A54B">
+            <wp:extent cx="5486400" cy="732155"/>
+            <wp:effectExtent l="0" t="0" r="0" b="4445"/>
+            <wp:docPr id="4" name="Picture 4"/>
             <wp:cNvGraphicFramePr>
               <a:graphicFrameLocks xmlns:a="http://schemas.openxmlformats.org/drawingml/2006/main" noChangeAspect="1"/>
             </wp:cNvGraphicFramePr>
@@ -751,7 +722,7 @@
                   <pic:spPr>
                     <a:xfrm>
                       <a:off x="0" y="0"/>
-                      <a:ext cx="5486400" cy="511810"/>
+                      <a:ext cx="5486400" cy="732155"/>
                     </a:xfrm>
                     <a:prstGeom prst="rect">
                       <a:avLst/>
@@ -769,22 +740,26 @@
         <w:pStyle w:val="Step"/>
       </w:pPr>
       <w:r>
-        <w:t>Add two additional constants, REQUEST_</w:t>
+        <w:t>Add tw</w:t>
+      </w:r>
+      <w:r>
+        <w:t xml:space="preserve">o additional constants, </w:t>
       </w:r>
       <w:r>
         <w:t>QUOTE</w:t>
       </w:r>
       <w:r>
-        <w:t xml:space="preserve"> and RECEIVE_</w:t>
-      </w:r>
-      <w:r>
-        <w:t>QUOTE</w:t>
+        <w:t>_REQUEST</w:t>
+      </w:r>
+      <w:r>
+        <w:t xml:space="preserve"> and </w:t>
+      </w:r>
+      <w:r>
+        <w:t>QUOTE_RECEIVE</w:t>
       </w:r>
       <w:r>
         <w:t xml:space="preserve">.  Later, the </w:t>
       </w:r>
-      <w:proofErr w:type="spellStart"/>
-      <w:proofErr w:type="gramStart"/>
       <w:r>
         <w:rPr>
           <w:rStyle w:val="InlineCode"/>
@@ -797,31 +772,21 @@
         </w:rPr>
         <w:t>Quote</w:t>
       </w:r>
-      <w:proofErr w:type="spellEnd"/>
-      <w:r>
-        <w:rPr>
-          <w:rStyle w:val="InlineCode"/>
-        </w:rPr>
-        <w:t>(</w:t>
-      </w:r>
-      <w:proofErr w:type="gramEnd"/>
-      <w:r>
-        <w:rPr>
-          <w:rStyle w:val="InlineCode"/>
-        </w:rPr>
-        <w:t>)</w:t>
+      <w:r>
+        <w:rPr>
+          <w:rStyle w:val="InlineCode"/>
+        </w:rPr>
+        <w:t>()</w:t>
       </w:r>
       <w:r>
         <w:t xml:space="preserve"> function sets the </w:t>
       </w:r>
-      <w:proofErr w:type="spellStart"/>
       <w:r>
         <w:rPr>
           <w:rStyle w:val="InlineCode"/>
         </w:rPr>
         <w:t>isDelayed</w:t>
       </w:r>
-      <w:proofErr w:type="spellEnd"/>
       <w:r>
         <w:t xml:space="preserve"> property to </w:t>
       </w:r>
@@ -866,14 +831,11 @@
         <w:ind w:left="360" w:hanging="360"/>
       </w:pPr>
       <w:r>
-        <w:rPr>
-          <w:noProof/>
-        </w:rPr>
         <w:drawing>
-          <wp:inline distT="0" distB="0" distL="0" distR="0" wp14:anchorId="1B9BB696" wp14:editId="6B0C109A">
-            <wp:extent cx="5486400" cy="1373505"/>
+          <wp:inline distT="0" distB="0" distL="0" distR="0" wp14:anchorId="24EF2FF9" wp14:editId="372CBDDD">
+            <wp:extent cx="5486400" cy="1323340"/>
             <wp:effectExtent l="0" t="0" r="0" b="0"/>
-            <wp:docPr id="8" name="Picture 8"/>
+            <wp:docPr id="7" name="Picture 7"/>
             <wp:cNvGraphicFramePr>
               <a:graphicFrameLocks xmlns:a="http://schemas.openxmlformats.org/drawingml/2006/main" noChangeAspect="1"/>
             </wp:cNvGraphicFramePr>
@@ -893,7 +855,7 @@
                   <pic:spPr>
                     <a:xfrm>
                       <a:off x="0" y="0"/>
-                      <a:ext cx="5486400" cy="1373505"/>
+                      <a:ext cx="5486400" cy="1323340"/>
                     </a:xfrm>
                     <a:prstGeom prst="rect">
                       <a:avLst/>
@@ -917,22 +879,20 @@
         <w:t>dispatch</w:t>
       </w:r>
       <w:r>
-        <w:t xml:space="preserve"> the action command.  The type should be REQUEST_</w:t>
-      </w:r>
-      <w:r>
-        <w:t>QUOTE</w:t>
+        <w:t xml:space="preserve"> the action command.  The type should be </w:t>
+      </w:r>
+      <w:r>
+        <w:t>QUOTE_REQUEST</w:t>
       </w:r>
       <w:r>
         <w:t xml:space="preserve">, and the payload should contain the </w:t>
       </w:r>
-      <w:proofErr w:type="spellStart"/>
       <w:r>
         <w:rPr>
           <w:rStyle w:val="InlineCode"/>
         </w:rPr>
         <w:t>isDelayed</w:t>
       </w:r>
-      <w:proofErr w:type="spellEnd"/>
       <w:r>
         <w:t xml:space="preserve"> property which should be </w:t>
       </w:r>
@@ -956,14 +916,11 @@
         <w:ind w:left="360" w:hanging="360"/>
       </w:pPr>
       <w:r>
-        <w:rPr>
-          <w:noProof/>
-        </w:rPr>
         <w:drawing>
-          <wp:inline distT="0" distB="0" distL="0" distR="0" wp14:anchorId="7D3CD6B9" wp14:editId="7850ACAD">
-            <wp:extent cx="5486400" cy="1592580"/>
-            <wp:effectExtent l="0" t="0" r="0" b="7620"/>
-            <wp:docPr id="13" name="Picture 13"/>
+          <wp:inline distT="0" distB="0" distL="0" distR="0" wp14:anchorId="347A914C" wp14:editId="291D60A0">
+            <wp:extent cx="5486400" cy="1723390"/>
+            <wp:effectExtent l="0" t="0" r="0" b="3810"/>
+            <wp:docPr id="10" name="Picture 10"/>
             <wp:cNvGraphicFramePr>
               <a:graphicFrameLocks xmlns:a="http://schemas.openxmlformats.org/drawingml/2006/main" noChangeAspect="1"/>
             </wp:cNvGraphicFramePr>
@@ -983,7 +940,7 @@
                   <pic:spPr>
                     <a:xfrm>
                       <a:off x="0" y="0"/>
-                      <a:ext cx="5486400" cy="1592580"/>
+                      <a:ext cx="5486400" cy="1723390"/>
                     </a:xfrm>
                     <a:prstGeom prst="rect">
                       <a:avLst/>
@@ -1009,19 +966,11 @@
       <w:r>
         <w:t xml:space="preserve"> the action command.  Make sure the payload contains both input properties as well as the ‘</w:t>
       </w:r>
-      <w:proofErr w:type="spellStart"/>
-      <w:r>
-        <w:rPr>
-          <w:rStyle w:val="InlineCode"/>
-        </w:rPr>
-        <w:t>isDelayed</w:t>
-      </w:r>
-      <w:proofErr w:type="spellEnd"/>
-      <w:r>
-        <w:rPr>
-          <w:rStyle w:val="InlineCode"/>
-        </w:rPr>
-        <w:t>’</w:t>
+      <w:r>
+        <w:rPr>
+          <w:rStyle w:val="InlineCode"/>
+        </w:rPr>
+        <w:t>isDelayed’</w:t>
       </w:r>
       <w:r>
         <w:t xml:space="preserve"> field as ‘</w:t>
@@ -1042,15 +991,12 @@
         </w:numPr>
       </w:pPr>
       <w:r>
-        <w:rPr>
-          <w:noProof/>
-        </w:rPr>
         <w:lastRenderedPageBreak/>
         <w:drawing>
-          <wp:inline distT="0" distB="0" distL="0" distR="0" wp14:anchorId="5D0FD88B" wp14:editId="08109FEE">
-            <wp:extent cx="5486400" cy="2202180"/>
-            <wp:effectExtent l="0" t="0" r="0" b="7620"/>
-            <wp:docPr id="14" name="Picture 14"/>
+          <wp:inline distT="0" distB="0" distL="0" distR="0" wp14:anchorId="426C4C12" wp14:editId="55859A6A">
+            <wp:extent cx="5486400" cy="2206625"/>
+            <wp:effectExtent l="0" t="0" r="0" b="3175"/>
+            <wp:docPr id="11" name="Picture 11"/>
             <wp:cNvGraphicFramePr>
               <a:graphicFrameLocks xmlns:a="http://schemas.openxmlformats.org/drawingml/2006/main" noChangeAspect="1"/>
             </wp:cNvGraphicFramePr>
@@ -1070,7 +1016,7 @@
                   <pic:spPr>
                     <a:xfrm>
                       <a:off x="0" y="0"/>
-                      <a:ext cx="5486400" cy="2202180"/>
+                      <a:ext cx="5486400" cy="2206625"/>
                     </a:xfrm>
                     <a:prstGeom prst="rect">
                       <a:avLst/>
@@ -1090,8 +1036,6 @@
       <w:r>
         <w:t xml:space="preserve">The above shows the original </w:t>
       </w:r>
-      <w:proofErr w:type="spellStart"/>
-      <w:proofErr w:type="gramStart"/>
       <w:r>
         <w:rPr>
           <w:rStyle w:val="InlineCode"/>
@@ -1104,25 +1048,15 @@
         </w:rPr>
         <w:t>Quote</w:t>
       </w:r>
-      <w:proofErr w:type="spellEnd"/>
-      <w:r>
-        <w:rPr>
-          <w:rStyle w:val="InlineCode"/>
-        </w:rPr>
-        <w:t>(</w:t>
-      </w:r>
-      <w:proofErr w:type="gramEnd"/>
-      <w:r>
-        <w:rPr>
-          <w:rStyle w:val="InlineCode"/>
-        </w:rPr>
-        <w:t>)</w:t>
+      <w:r>
+        <w:rPr>
+          <w:rStyle w:val="InlineCode"/>
+        </w:rPr>
+        <w:t>()</w:t>
       </w:r>
       <w:r>
         <w:t xml:space="preserve"> function.  The modified one should dispatch </w:t>
       </w:r>
-      <w:proofErr w:type="spellStart"/>
-      <w:proofErr w:type="gramStart"/>
       <w:r>
         <w:rPr>
           <w:rStyle w:val="InlineCode"/>
@@ -1135,19 +1069,11 @@
         </w:rPr>
         <w:t>Quote</w:t>
       </w:r>
-      <w:proofErr w:type="spellEnd"/>
-      <w:r>
-        <w:rPr>
-          <w:rStyle w:val="InlineCode"/>
-        </w:rPr>
-        <w:t>(</w:t>
-      </w:r>
-      <w:proofErr w:type="gramEnd"/>
-      <w:r>
-        <w:rPr>
-          <w:rStyle w:val="InlineCode"/>
-        </w:rPr>
-        <w:t>)</w:t>
+      <w:r>
+        <w:rPr>
+          <w:rStyle w:val="InlineCode"/>
+        </w:rPr>
+        <w:t>()</w:t>
       </w:r>
       <w:r>
         <w:t xml:space="preserve"> action</w:t>
@@ -1155,7 +1081,6 @@
       <w:r>
         <w:t xml:space="preserve">, then wait for two seconds and dispatch the </w:t>
       </w:r>
-      <w:proofErr w:type="spellStart"/>
       <w:r>
         <w:rPr>
           <w:rStyle w:val="InlineCode"/>
@@ -1168,7 +1093,6 @@
         </w:rPr>
         <w:t>Quote</w:t>
       </w:r>
-      <w:proofErr w:type="spellEnd"/>
       <w:r>
         <w:rPr>
           <w:rStyle w:val="InlineCode"/>
@@ -1178,14 +1102,12 @@
       <w:r>
         <w:t xml:space="preserve"> action.  This sequence tells the reducer to set the </w:t>
       </w:r>
-      <w:proofErr w:type="spellStart"/>
       <w:r>
         <w:rPr>
           <w:rStyle w:val="InlineCode"/>
         </w:rPr>
         <w:t>isDelayed</w:t>
       </w:r>
-      <w:proofErr w:type="spellEnd"/>
       <w:r>
         <w:t xml:space="preserve"> property on the </w:t>
       </w:r>
@@ -1218,14 +1140,12 @@
       <w:r>
         <w:t xml:space="preserve">Modify the </w:t>
       </w:r>
-      <w:proofErr w:type="spellStart"/>
       <w:r>
         <w:t>Quote</w:t>
       </w:r>
       <w:r>
         <w:t>Reducer</w:t>
       </w:r>
-      <w:proofErr w:type="spellEnd"/>
     </w:p>
     <w:p/>
     <w:p>
@@ -1239,21 +1159,7 @@
         <w:rPr>
           <w:rStyle w:val="InlineCode"/>
         </w:rPr>
-        <w:t>lab/react-app/</w:t>
-      </w:r>
-      <w:proofErr w:type="spellStart"/>
-      <w:r>
-        <w:rPr>
-          <w:rStyle w:val="InlineCode"/>
-        </w:rPr>
-        <w:t>src</w:t>
-      </w:r>
-      <w:proofErr w:type="spellEnd"/>
-      <w:r>
-        <w:rPr>
-          <w:rStyle w:val="InlineCode"/>
-        </w:rPr>
-        <w:t>/</w:t>
+        <w:t>lab/react-app/src/</w:t>
       </w:r>
       <w:r>
         <w:rPr>
@@ -1293,14 +1199,11 @@
         <w:ind w:left="360" w:hanging="360"/>
       </w:pPr>
       <w:r>
-        <w:rPr>
-          <w:noProof/>
-        </w:rPr>
         <w:drawing>
-          <wp:inline distT="0" distB="0" distL="0" distR="0" wp14:anchorId="67557C73" wp14:editId="21776CFC">
-            <wp:extent cx="4392976" cy="2296143"/>
-            <wp:effectExtent l="0" t="0" r="1270" b="0"/>
-            <wp:docPr id="6" name="Picture 6"/>
+          <wp:inline distT="0" distB="0" distL="0" distR="0" wp14:anchorId="561BC5C5" wp14:editId="14D17C8C">
+            <wp:extent cx="5486400" cy="3737610"/>
+            <wp:effectExtent l="0" t="0" r="0" b="0"/>
+            <wp:docPr id="12" name="Picture 12"/>
             <wp:cNvGraphicFramePr>
               <a:graphicFrameLocks xmlns:a="http://schemas.openxmlformats.org/drawingml/2006/main" noChangeAspect="1"/>
             </wp:cNvGraphicFramePr>
@@ -1320,7 +1223,7 @@
                   <pic:spPr>
                     <a:xfrm>
                       <a:off x="0" y="0"/>
-                      <a:ext cx="4408213" cy="2304107"/>
+                      <a:ext cx="5486400" cy="3737610"/>
                     </a:xfrm>
                     <a:prstGeom prst="rect">
                       <a:avLst/>
@@ -1338,30 +1241,35 @@
         <w:pStyle w:val="Step"/>
       </w:pPr>
       <w:r>
-        <w:t>The RECEIVE_</w:t>
-      </w:r>
-      <w:r>
-        <w:t>QUOTE</w:t>
-      </w:r>
-      <w:r>
-        <w:t xml:space="preserve"> and SAVE_</w:t>
-      </w:r>
-      <w:r>
-        <w:t>QUOTE</w:t>
+        <w:lastRenderedPageBreak/>
+        <w:t xml:space="preserve">The </w:t>
+      </w:r>
+      <w:r>
+        <w:t>QUOTE_RECEIVE</w:t>
+      </w:r>
+      <w:r>
+        <w:t xml:space="preserve"> and </w:t>
+      </w:r>
+      <w:r>
+        <w:t>QUOTE_SAVE</w:t>
       </w:r>
       <w:r>
         <w:t xml:space="preserve"> actions should both set the state property, </w:t>
       </w:r>
-      <w:proofErr w:type="spellStart"/>
       <w:r>
         <w:rPr>
           <w:rStyle w:val="InlineCode"/>
         </w:rPr>
         <w:t>isDelayed</w:t>
       </w:r>
-      <w:proofErr w:type="spellEnd"/>
-      <w:r>
-        <w:t>, to false.</w:t>
+      <w:r>
+        <w:t xml:space="preserve">, to </w:t>
+      </w:r>
+      <w:r>
+        <w:t>the input value in the payload</w:t>
+      </w:r>
+      <w:r>
+        <w:t>.</w:t>
       </w:r>
     </w:p>
     <w:p>
@@ -1369,24 +1277,28 @@
         <w:pStyle w:val="Step"/>
       </w:pPr>
       <w:r>
-        <w:t>The REQUEST_</w:t>
-      </w:r>
-      <w:r>
-        <w:t>QUOTE</w:t>
+        <w:t xml:space="preserve">The </w:t>
+      </w:r>
+      <w:r>
+        <w:t>QUOTE_REQUEST</w:t>
       </w:r>
       <w:r>
         <w:t xml:space="preserve"> action should set </w:t>
       </w:r>
-      <w:proofErr w:type="spellStart"/>
       <w:r>
         <w:rPr>
           <w:rStyle w:val="InlineCode"/>
         </w:rPr>
         <w:t>isDelayed</w:t>
       </w:r>
-      <w:proofErr w:type="spellEnd"/>
-      <w:r>
-        <w:t xml:space="preserve"> to true.</w:t>
+      <w:r>
+        <w:t xml:space="preserve"> to </w:t>
+      </w:r>
+      <w:r>
+        <w:t>the input value in the payload</w:t>
+      </w:r>
+      <w:r>
+        <w:t>.</w:t>
       </w:r>
     </w:p>
     <w:p>
@@ -1399,16 +1311,11 @@
       <w:r>
         <w:t>&lt;</w:t>
       </w:r>
-      <w:proofErr w:type="spellStart"/>
       <w:r>
         <w:t>Quote</w:t>
       </w:r>
       <w:r>
-        <w:t>Container</w:t>
-      </w:r>
-      <w:proofErr w:type="spellEnd"/>
-      <w:r>
-        <w:t>&gt; Component</w:t>
+        <w:t>Container&gt; Component</w:t>
       </w:r>
     </w:p>
     <w:p/>
@@ -1417,7 +1324,6 @@
         <w:pStyle w:val="Step"/>
       </w:pPr>
       <w:r>
-        <w:lastRenderedPageBreak/>
         <w:t xml:space="preserve">Redux create the </w:t>
       </w:r>
       <w:r>
@@ -1426,7 +1332,6 @@
         </w:rPr>
         <w:t>&lt;</w:t>
       </w:r>
-      <w:proofErr w:type="spellStart"/>
       <w:r>
         <w:rPr>
           <w:rStyle w:val="InlineCode"/>
@@ -1437,14 +1342,7 @@
         <w:rPr>
           <w:rStyle w:val="InlineCode"/>
         </w:rPr>
-        <w:t>Container</w:t>
-      </w:r>
-      <w:proofErr w:type="spellEnd"/>
-      <w:r>
-        <w:rPr>
-          <w:rStyle w:val="InlineCode"/>
-        </w:rPr>
-        <w:t>&gt;</w:t>
+        <w:t>Container&gt;</w:t>
       </w:r>
       <w:r>
         <w:t xml:space="preserve"> component and maps the input properties and the callbacks.</w:t>
@@ -1459,14 +1357,11 @@
         </w:numPr>
       </w:pPr>
       <w:r>
-        <w:rPr>
-          <w:noProof/>
-        </w:rPr>
         <w:drawing>
-          <wp:inline distT="0" distB="0" distL="0" distR="0" wp14:anchorId="57944BF7" wp14:editId="1BD29D84">
-            <wp:extent cx="5486400" cy="1140460"/>
-            <wp:effectExtent l="0" t="0" r="0" b="2540"/>
-            <wp:docPr id="15" name="Picture 15"/>
+          <wp:inline distT="0" distB="0" distL="0" distR="0" wp14:anchorId="38BEF22A" wp14:editId="57297D3E">
+            <wp:extent cx="5486400" cy="1304290"/>
+            <wp:effectExtent l="0" t="0" r="0" b="0"/>
+            <wp:docPr id="16" name="Picture 16"/>
             <wp:cNvGraphicFramePr>
               <a:graphicFrameLocks xmlns:a="http://schemas.openxmlformats.org/drawingml/2006/main" noChangeAspect="1"/>
             </wp:cNvGraphicFramePr>
@@ -1486,7 +1381,7 @@
                   <pic:spPr>
                     <a:xfrm>
                       <a:off x="0" y="0"/>
-                      <a:ext cx="5486400" cy="1140460"/>
+                      <a:ext cx="5486400" cy="1304290"/>
                     </a:xfrm>
                     <a:prstGeom prst="rect">
                       <a:avLst/>
@@ -1498,6 +1393,8 @@
           </wp:inline>
         </w:drawing>
       </w:r>
+      <w:bookmarkStart w:id="0" w:name="_GoBack"/>
+      <w:bookmarkEnd w:id="0"/>
     </w:p>
     <w:p>
       <w:pPr>
@@ -1506,19 +1403,11 @@
       <w:r>
         <w:t>As shown above, map the ‘</w:t>
       </w:r>
-      <w:proofErr w:type="spellStart"/>
-      <w:r>
-        <w:rPr>
-          <w:rStyle w:val="InlineCode"/>
-        </w:rPr>
-        <w:t>isDelayed</w:t>
-      </w:r>
-      <w:proofErr w:type="spellEnd"/>
-      <w:r>
-        <w:rPr>
-          <w:rStyle w:val="InlineCode"/>
-        </w:rPr>
-        <w:t>’</w:t>
+      <w:r>
+        <w:rPr>
+          <w:rStyle w:val="InlineCode"/>
+        </w:rPr>
+        <w:t>isDelayed’</w:t>
       </w:r>
       <w:r>
         <w:t xml:space="preserve"> property from the state.  This passes the property to the </w:t>
@@ -1580,8 +1469,6 @@
       <w:r>
         <w:t>Congratulations.  You have completed this lab.</w:t>
       </w:r>
-      <w:bookmarkStart w:id="0" w:name="_GoBack"/>
-      <w:bookmarkEnd w:id="0"/>
     </w:p>
     <w:sectPr>
       <w:headerReference w:type="default" r:id="rId19"/>
@@ -1664,7 +1551,7 @@
         <w:noProof/>
         <w:sz w:val="22"/>
       </w:rPr>
-      <w:t>5</w:t>
+      <w:t>3</w:t>
     </w:r>
     <w:r>
       <w:rPr>
@@ -4239,7 +4126,7 @@
 </file>
 
 <file path=customXml/itemProps1.xml><?xml version="1.0" encoding="utf-8"?>
-<ds:datastoreItem xmlns:ds="http://schemas.openxmlformats.org/officeDocument/2006/customXml" ds:itemID="{96A4A2A1-D508-134D-8CB2-43818E469AE1}">
+<ds:datastoreItem xmlns:ds="http://schemas.openxmlformats.org/officeDocument/2006/customXml" ds:itemID="{A9736F62-AE8E-5D41-9DE3-EF8E896710B2}">
   <ds:schemaRefs>
     <ds:schemaRef ds:uri="http://schemas.openxmlformats.org/officeDocument/2006/bibliography"/>
   </ds:schemaRefs>

</xml_diff>

<commit_message>
Added a file name reference to make the instructions clearer
</commit_message>
<xml_diff>
--- a/lesson-react-50-redux-async/instructions/react-redux-async.docx
+++ b/lesson-react-50-redux-async/instructions/react-redux-async.docx
@@ -7,12 +7,7 @@
         <w:pStyle w:val="Title"/>
       </w:pPr>
       <w:r>
-        <w:t>R</w:t>
-      </w:r>
-      <w:bookmarkStart w:id="0" w:name="_GoBack"/>
-      <w:bookmarkEnd w:id="0"/>
-      <w:r>
-        <w:t>eact</w:t>
+        <w:t>React</w:t>
       </w:r>
       <w:r>
         <w:t xml:space="preserve"> – </w:t>
@@ -950,7 +945,21 @@
         <w:pStyle w:val="Step"/>
       </w:pPr>
       <w:r>
-        <w:t xml:space="preserve">In the above, </w:t>
+        <w:t>In the above</w:t>
+      </w:r>
+      <w:r>
+        <w:t xml:space="preserve"> </w:t>
+      </w:r>
+      <w:bookmarkStart w:id="0" w:name="_GoBack"/>
+      <w:r>
+        <w:rPr>
+          <w:rStyle w:val="InlineCode"/>
+        </w:rPr>
+        <w:t>QuoteActions.js</w:t>
+      </w:r>
+      <w:bookmarkEnd w:id="0"/>
+      <w:r>
+        <w:t xml:space="preserve">, </w:t>
       </w:r>
       <w:r>
         <w:t>dispatch</w:t>
@@ -1728,7 +1737,7 @@
         <w:noProof/>
         <w:sz w:val="22"/>
       </w:rPr>
-      <w:t>1</w:t>
+      <w:t>5</w:t>
     </w:r>
     <w:r>
       <w:rPr>
@@ -4317,7 +4326,7 @@
 </file>
 
 <file path=customXml/itemProps1.xml><?xml version="1.0" encoding="utf-8"?>
-<ds:datastoreItem xmlns:ds="http://schemas.openxmlformats.org/officeDocument/2006/customXml" ds:itemID="{A7BF8EF5-9E44-824D-B596-35990053DED2}">
+<ds:datastoreItem xmlns:ds="http://schemas.openxmlformats.org/officeDocument/2006/customXml" ds:itemID="{4F341B1C-5D1E-654F-B701-C66916D5DD15}">
   <ds:schemaRefs>
     <ds:schemaRef ds:uri="http://schemas.openxmlformats.org/officeDocument/2006/bibliography"/>
   </ds:schemaRefs>

</xml_diff>